<commit_message>
añadi correcciones al criterio DONE.docx
</commit_message>
<xml_diff>
--- a/Criterio_Done.docx
+++ b/Criterio_Done.docx
@@ -47,19 +47,6 @@
           <w:sz w:val="28"/>
         </w:rPr>
         <w:t>Version &lt;1.0&gt;</w:t>
-      </w:r>
-    </w:p>
-    <w:p>
-      <w:pPr>
-        <w:pStyle w:val="Normal"/>
-        <w:rPr>
-          <w:sz w:val="28"/>
-        </w:rPr>
-      </w:pPr>
-      <w:r>
-        <w:rPr>
-          <w:sz w:val="28"/>
-        </w:rPr>
       </w:r>
     </w:p>
     <w:p>
@@ -76,10 +63,14 @@
           <w:docGrid w:type="default" w:linePitch="360" w:charSpace="0"/>
         </w:sectPr>
         <w:pStyle w:val="Normal"/>
-        <w:rPr/>
-      </w:pPr>
-      <w:r>
-        <w:rPr/>
+        <w:rPr>
+          <w:sz w:val="28"/>
+        </w:rPr>
+      </w:pPr>
+      <w:r>
+        <w:rPr>
+          <w:sz w:val="28"/>
+        </w:rPr>
       </w:r>
     </w:p>
     <w:p>
@@ -105,8 +96,8 @@
         </w:tblCellMar>
       </w:tblPr>
       <w:tblGrid>
-        <w:gridCol w:w="2302"/>
-        <w:gridCol w:w="1154"/>
+        <w:gridCol w:w="2301"/>
+        <w:gridCol w:w="1155"/>
         <w:gridCol w:w="3744"/>
         <w:gridCol w:w="2318"/>
       </w:tblGrid>
@@ -114,7 +105,7 @@
         <w:trPr/>
         <w:tc>
           <w:tcPr>
-            <w:tcW w:w="2302" w:type="dxa"/>
+            <w:tcW w:w="2301" w:type="dxa"/>
             <w:tcBorders>
               <w:top w:val="single" w:sz="6" w:space="0" w:color="000000"/>
               <w:left w:val="single" w:sz="6" w:space="0" w:color="000000"/>
@@ -142,7 +133,7 @@
         </w:tc>
         <w:tc>
           <w:tcPr>
-            <w:tcW w:w="1154" w:type="dxa"/>
+            <w:tcW w:w="1155" w:type="dxa"/>
             <w:tcBorders>
               <w:top w:val="single" w:sz="6" w:space="0" w:color="000000"/>
               <w:left w:val="single" w:sz="6" w:space="0" w:color="000000"/>
@@ -230,7 +221,7 @@
         <w:trPr/>
         <w:tc>
           <w:tcPr>
-            <w:tcW w:w="2302" w:type="dxa"/>
+            <w:tcW w:w="2301" w:type="dxa"/>
             <w:tcBorders>
               <w:top w:val="single" w:sz="6" w:space="0" w:color="000000"/>
               <w:left w:val="single" w:sz="6" w:space="0" w:color="000000"/>
@@ -253,7 +244,7 @@
         </w:tc>
         <w:tc>
           <w:tcPr>
-            <w:tcW w:w="1154" w:type="dxa"/>
+            <w:tcW w:w="1155" w:type="dxa"/>
             <w:tcBorders>
               <w:top w:val="single" w:sz="6" w:space="0" w:color="000000"/>
               <w:left w:val="single" w:sz="6" w:space="0" w:color="000000"/>
@@ -292,11 +283,7 @@
             </w:pPr>
             <w:r>
               <w:rPr/>
-              <w:t xml:space="preserve">Se </w:t>
-            </w:r>
-            <w:r>
-              <w:rPr/>
-              <w:t>realizo la definicion del criterio de DONE</w:t>
+              <w:t>Se realizo la definicion del criterio de DONE</w:t>
             </w:r>
           </w:p>
         </w:tc>
@@ -328,7 +315,7 @@
         <w:trPr/>
         <w:tc>
           <w:tcPr>
-            <w:tcW w:w="2302" w:type="dxa"/>
+            <w:tcW w:w="2301" w:type="dxa"/>
             <w:tcBorders>
               <w:top w:val="single" w:sz="6" w:space="0" w:color="000000"/>
               <w:left w:val="single" w:sz="6" w:space="0" w:color="000000"/>
@@ -350,7 +337,7 @@
         </w:tc>
         <w:tc>
           <w:tcPr>
-            <w:tcW w:w="1154" w:type="dxa"/>
+            <w:tcW w:w="1155" w:type="dxa"/>
             <w:tcBorders>
               <w:top w:val="single" w:sz="6" w:space="0" w:color="000000"/>
               <w:left w:val="single" w:sz="6" w:space="0" w:color="000000"/>
@@ -420,7 +407,7 @@
         <w:trPr/>
         <w:tc>
           <w:tcPr>
-            <w:tcW w:w="2302" w:type="dxa"/>
+            <w:tcW w:w="2301" w:type="dxa"/>
             <w:tcBorders>
               <w:top w:val="single" w:sz="6" w:space="0" w:color="000000"/>
               <w:left w:val="single" w:sz="6" w:space="0" w:color="000000"/>
@@ -442,7 +429,7 @@
         </w:tc>
         <w:tc>
           <w:tcPr>
-            <w:tcW w:w="1154" w:type="dxa"/>
+            <w:tcW w:w="1155" w:type="dxa"/>
             <w:tcBorders>
               <w:top w:val="single" w:sz="6" w:space="0" w:color="000000"/>
               <w:left w:val="single" w:sz="6" w:space="0" w:color="000000"/>
@@ -512,7 +499,7 @@
         <w:trPr/>
         <w:tc>
           <w:tcPr>
-            <w:tcW w:w="2302" w:type="dxa"/>
+            <w:tcW w:w="2301" w:type="dxa"/>
             <w:tcBorders>
               <w:top w:val="single" w:sz="6" w:space="0" w:color="000000"/>
               <w:left w:val="single" w:sz="6" w:space="0" w:color="000000"/>
@@ -534,7 +521,7 @@
         </w:tc>
         <w:tc>
           <w:tcPr>
-            <w:tcW w:w="1154" w:type="dxa"/>
+            <w:tcW w:w="1155" w:type="dxa"/>
             <w:tcBorders>
               <w:top w:val="single" w:sz="6" w:space="0" w:color="000000"/>
               <w:left w:val="single" w:sz="6" w:space="0" w:color="000000"/>
@@ -723,20 +710,234 @@
     </w:p>
     <w:p>
       <w:pPr>
-        <w:pStyle w:val="Normal"/>
+        <w:pStyle w:val="ListParagraph"/>
+        <w:numPr>
+          <w:ilvl w:val="0"/>
+          <w:numId w:val="2"/>
+        </w:numPr>
         <w:rPr/>
       </w:pPr>
       <w:r>
         <w:rPr>
           <w:lang w:val="es-AR"/>
         </w:rPr>
-        <w:t xml:space="preserve">        </w:t>
-      </w:r>
+        <w:t>Cada user story cuenta con su documentacion asociada:</w:t>
+      </w:r>
+    </w:p>
+    <w:p>
+      <w:pPr>
+        <w:pStyle w:val="ListParagraph"/>
+        <w:numPr>
+          <w:ilvl w:val="0"/>
+          <w:numId w:val="0"/>
+        </w:numPr>
+        <w:ind w:left="2160" w:hanging="0"/>
+        <w:rPr/>
+      </w:pPr>
       <w:r>
         <w:rPr>
           <w:lang w:val="es-AR"/>
         </w:rPr>
-        <w:t>-      El Product Owner ha validado y aceptado el objetivo/requisito.</w:t>
+        <w:t xml:space="preserve">Diagramas UML: </w:t>
+      </w:r>
+    </w:p>
+    <w:p>
+      <w:pPr>
+        <w:pStyle w:val="ListParagraph"/>
+        <w:numPr>
+          <w:ilvl w:val="0"/>
+          <w:numId w:val="0"/>
+        </w:numPr>
+        <w:ind w:left="2880" w:hanging="0"/>
+        <w:rPr/>
+      </w:pPr>
+      <w:r>
+        <w:rPr>
+          <w:lang w:val="es-AR"/>
+        </w:rPr>
+        <w:t>Caso de uso</w:t>
+      </w:r>
+    </w:p>
+    <w:p>
+      <w:pPr>
+        <w:pStyle w:val="ListParagraph"/>
+        <w:numPr>
+          <w:ilvl w:val="0"/>
+          <w:numId w:val="0"/>
+        </w:numPr>
+        <w:ind w:left="2880" w:hanging="0"/>
+        <w:rPr/>
+      </w:pPr>
+      <w:r>
+        <w:rPr>
+          <w:lang w:val="es-AR"/>
+        </w:rPr>
+        <w:t>Clases</w:t>
+      </w:r>
+    </w:p>
+    <w:p>
+      <w:pPr>
+        <w:pStyle w:val="ListParagraph"/>
+        <w:numPr>
+          <w:ilvl w:val="0"/>
+          <w:numId w:val="0"/>
+        </w:numPr>
+        <w:ind w:left="2880" w:hanging="0"/>
+        <w:rPr/>
+      </w:pPr>
+      <w:r>
+        <w:rPr>
+          <w:lang w:val="es-AR"/>
+        </w:rPr>
+        <w:t>secuencia</w:t>
+      </w:r>
+    </w:p>
+    <w:p>
+      <w:pPr>
+        <w:pStyle w:val="ListParagraph"/>
+        <w:numPr>
+          <w:ilvl w:val="0"/>
+          <w:numId w:val="0"/>
+        </w:numPr>
+        <w:ind w:left="5040" w:hanging="0"/>
+        <w:rPr/>
+      </w:pPr>
+      <w:r>
+        <w:rPr>
+          <w:lang w:val="es-AR"/>
+        </w:rPr>
+        <w:t xml:space="preserve"> </w:t>
+      </w:r>
+      <w:r>
+        <w:rPr>
+          <w:lang w:val="es-AR"/>
+        </w:rPr>
+        <w:tab/>
+        <w:tab/>
+        <w:t>Fotos de la sesion de planning</w:t>
+      </w:r>
+    </w:p>
+    <w:p>
+      <w:pPr>
+        <w:pStyle w:val="ListParagraph"/>
+        <w:ind w:hanging="0"/>
+        <w:rPr/>
+      </w:pPr>
+      <w:r>
+        <w:rPr>
+          <w:lang w:val="es-AR"/>
+        </w:rPr>
+        <w:t xml:space="preserve"> </w:t>
+      </w:r>
+      <w:r>
+        <w:rPr>
+          <w:lang w:val="es-AR"/>
+        </w:rPr>
+        <w:tab/>
+        <w:tab/>
+        <w:t>Links de los commits de github de las clases java asociadas a esa user story.</w:t>
+      </w:r>
+    </w:p>
+    <w:p>
+      <w:pPr>
+        <w:pStyle w:val="ListParagraph"/>
+        <w:ind w:hanging="0"/>
+        <w:rPr/>
+      </w:pPr>
+      <w:r>
+        <w:rPr>
+          <w:lang w:val="es-AR"/>
+        </w:rPr>
+        <w:t xml:space="preserve">       </w:t>
+      </w:r>
+      <w:r>
+        <w:rPr>
+          <w:lang w:val="es-AR"/>
+        </w:rPr>
+        <w:t>_</w:t>
+        <w:tab/>
+        <w:t>En caso de tener funcionalidad testeable, repostar los casos de test en u documento que tenga:</w:t>
+      </w:r>
+    </w:p>
+    <w:p>
+      <w:pPr>
+        <w:pStyle w:val="ListParagraph"/>
+        <w:ind w:hanging="0"/>
+        <w:rPr/>
+      </w:pPr>
+      <w:r>
+        <w:rPr>
+          <w:lang w:val="es-AR"/>
+        </w:rPr>
+        <w:tab/>
+        <w:tab/>
+        <w:t>Nombre de la funcionalidad</w:t>
+      </w:r>
+    </w:p>
+    <w:p>
+      <w:pPr>
+        <w:pStyle w:val="ListParagraph"/>
+        <w:ind w:hanging="0"/>
+        <w:rPr/>
+      </w:pPr>
+      <w:r>
+        <w:rPr>
+          <w:lang w:val="es-AR"/>
+        </w:rPr>
+        <w:tab/>
+        <w:tab/>
+        <w:t>Resultado esperado</w:t>
+      </w:r>
+    </w:p>
+    <w:p>
+      <w:pPr>
+        <w:pStyle w:val="ListParagraph"/>
+        <w:ind w:hanging="0"/>
+        <w:rPr/>
+      </w:pPr>
+      <w:r>
+        <w:rPr>
+          <w:lang w:val="es-AR"/>
+        </w:rPr>
+        <w:tab/>
+        <w:tab/>
+        <w:t>Resultado obtenido</w:t>
+      </w:r>
+    </w:p>
+    <w:p>
+      <w:pPr>
+        <w:pStyle w:val="ListParagraph"/>
+        <w:ind w:hanging="0"/>
+        <w:rPr/>
+      </w:pPr>
+      <w:r>
+        <w:rPr>
+          <w:lang w:val="es-AR"/>
+        </w:rPr>
+        <w:tab/>
+        <w:tab/>
+        <w:t xml:space="preserve">Observaciones (algun indicio de porque hay diferencias entre los resultados esperados y </w:t>
+        <w:tab/>
+        <w:tab/>
+        <w:tab/>
+        <w:t>obtenidos)</w:t>
+        <w:tab/>
+      </w:r>
+    </w:p>
+    <w:p>
+      <w:pPr>
+        <w:pStyle w:val="ListParagraph"/>
+        <w:numPr>
+          <w:ilvl w:val="0"/>
+          <w:numId w:val="0"/>
+        </w:numPr>
+        <w:ind w:left="2880" w:hanging="0"/>
+        <w:rPr>
+          <w:lang w:val="es-AR"/>
+        </w:rPr>
+      </w:pPr>
+      <w:r>
+        <w:rPr/>
       </w:r>
     </w:p>
     <w:sectPr>
@@ -851,7 +1052,7 @@
             <w:rPr>
               <w:rStyle w:val="Nmerodepgina"/>
             </w:rPr>
-            <w:t>2</w:t>
+            <w:t>3</w:t>
           </w:r>
           <w:r>
             <w:rPr>
@@ -1261,6 +1462,7 @@
       </w:pPr>
       <w:rPr>
         <w:rFonts w:ascii="Wingdings" w:hAnsi="Wingdings" w:cs="Wingdings" w:hint="default"/>
+        <w:rFonts w:cs="Wingdings"/>
       </w:rPr>
     </w:lvl>
     <w:lvl w:ilvl="3">
@@ -1273,6 +1475,7 @@
       </w:pPr>
       <w:rPr>
         <w:rFonts w:ascii="Symbol" w:hAnsi="Symbol" w:cs="Symbol" w:hint="default"/>
+        <w:rFonts w:cs="Symbol"/>
       </w:rPr>
     </w:lvl>
     <w:lvl w:ilvl="4">
@@ -1298,6 +1501,7 @@
       </w:pPr>
       <w:rPr>
         <w:rFonts w:ascii="Wingdings" w:hAnsi="Wingdings" w:cs="Wingdings" w:hint="default"/>
+        <w:rFonts w:cs="Wingdings"/>
       </w:rPr>
     </w:lvl>
     <w:lvl w:ilvl="6">
@@ -1310,6 +1514,7 @@
       </w:pPr>
       <w:rPr>
         <w:rFonts w:ascii="Symbol" w:hAnsi="Symbol" w:cs="Symbol" w:hint="default"/>
+        <w:rFonts w:cs="Symbol"/>
       </w:rPr>
     </w:lvl>
     <w:lvl w:ilvl="7">
@@ -1335,6 +1540,7 @@
       </w:pPr>
       <w:rPr>
         <w:rFonts w:ascii="Wingdings" w:hAnsi="Wingdings" w:cs="Wingdings" w:hint="default"/>
+        <w:rFonts w:cs="Wingdings"/>
       </w:rPr>
     </w:lvl>
   </w:abstractNum>
@@ -1794,6 +2000,28 @@
     <w:qFormat/>
     <w:rPr/>
   </w:style>
+  <w:style w:type="character" w:styleId="Vietas">
+    <w:name w:val="Viñetas"/>
+    <w:qFormat/>
+    <w:rPr>
+      <w:rFonts w:ascii="OpenSymbol" w:hAnsi="OpenSymbol" w:eastAsia="OpenSymbol" w:cs="OpenSymbol"/>
+    </w:rPr>
+  </w:style>
+  <w:style w:type="character" w:styleId="Textooriginal">
+    <w:name w:val="Texto original"/>
+    <w:qFormat/>
+    <w:rPr>
+      <w:rFonts w:ascii="Liberation Mono" w:hAnsi="Liberation Mono" w:eastAsia="Noto Sans Mono CJK SC" w:cs="Liberation Mono"/>
+    </w:rPr>
+  </w:style>
+  <w:style w:type="character" w:styleId="Destacado">
+    <w:name w:val="Destacado"/>
+    <w:qFormat/>
+    <w:rPr>
+      <w:i/>
+      <w:iCs/>
+    </w:rPr>
+  </w:style>
   <w:style w:type="paragraph" w:styleId="Ttulo">
     <w:name w:val="Título"/>
     <w:basedOn w:val="Normal"/>
@@ -2272,6 +2500,19 @@
     </w:pPr>
     <w:rPr/>
   </w:style>
+  <w:style w:type="paragraph" w:styleId="Textopreformateado">
+    <w:name w:val="Texto preformateado"/>
+    <w:basedOn w:val="Normal"/>
+    <w:qFormat/>
+    <w:pPr>
+      <w:spacing w:before="0" w:after="0"/>
+    </w:pPr>
+    <w:rPr>
+      <w:rFonts w:ascii="Liberation Mono" w:hAnsi="Liberation Mono" w:eastAsia="Noto Sans Mono CJK SC" w:cs="Liberation Mono"/>
+      <w:sz w:val="20"/>
+      <w:szCs w:val="20"/>
+    </w:rPr>
+  </w:style>
   <w:style w:type="numbering" w:styleId="WW8Num1">
     <w:name w:val="WW8Num1"/>
     <w:qFormat/>

</xml_diff>

<commit_message>
añadi correcciones al criterio de DONE
</commit_message>
<xml_diff>
--- a/Criterio_Done.docx
+++ b/Criterio_Done.docx
@@ -32,21 +32,6 @@
       </w:pPr>
       <w:r>
         <w:rPr/>
-      </w:r>
-    </w:p>
-    <w:p>
-      <w:pPr>
-        <w:pStyle w:val="Ttulo"/>
-        <w:jc w:val="right"/>
-        <w:rPr>
-          <w:sz w:val="28"/>
-        </w:rPr>
-      </w:pPr>
-      <w:r>
-        <w:rPr>
-          <w:sz w:val="28"/>
-        </w:rPr>
-        <w:t>Version &lt;1.0&gt;</w:t>
       </w:r>
     </w:p>
     <w:p>
@@ -62,7 +47,8 @@
           <w:textDirection w:val="lrTb"/>
           <w:docGrid w:type="default" w:linePitch="360" w:charSpace="0"/>
         </w:sectPr>
-        <w:pStyle w:val="Normal"/>
+        <w:pStyle w:val="Ttulo"/>
+        <w:jc w:val="right"/>
         <w:rPr>
           <w:sz w:val="28"/>
         </w:rPr>
@@ -71,12 +57,15 @@
         <w:rPr>
           <w:sz w:val="28"/>
         </w:rPr>
+        <w:t>Version &lt;1.0&gt;</w:t>
       </w:r>
     </w:p>
     <w:p>
       <w:pPr>
         <w:pStyle w:val="Ttulo"/>
-        <w:rPr/>
+        <w:rPr>
+          <w:sz w:val="28"/>
+        </w:rPr>
       </w:pPr>
       <w:r>
         <w:rPr/>
@@ -234,7 +223,9 @@
               <w:pStyle w:val="Tabletext"/>
               <w:keepLines/>
               <w:spacing w:before="0" w:after="120"/>
-              <w:rPr/>
+              <w:rPr>
+                <w:sz w:val="28"/>
+              </w:rPr>
             </w:pPr>
             <w:r>
               <w:rPr/>
@@ -257,7 +248,9 @@
               <w:pStyle w:val="Tabletext"/>
               <w:keepLines/>
               <w:spacing w:before="0" w:after="120"/>
-              <w:rPr/>
+              <w:rPr>
+                <w:sz w:val="28"/>
+              </w:rPr>
             </w:pPr>
             <w:r>
               <w:rPr/>
@@ -279,7 +272,9 @@
             <w:pPr>
               <w:pStyle w:val="Tabletext"/>
               <w:spacing w:before="0" w:after="120"/>
-              <w:rPr/>
+              <w:rPr>
+                <w:sz w:val="28"/>
+              </w:rPr>
             </w:pPr>
             <w:r>
               <w:rPr/>
@@ -302,7 +297,9 @@
             <w:pPr>
               <w:pStyle w:val="Tabletext"/>
               <w:spacing w:before="0" w:after="120"/>
-              <w:rPr/>
+              <w:rPr>
+                <w:sz w:val="28"/>
+              </w:rPr>
             </w:pPr>
             <w:r>
               <w:rPr/>
@@ -328,7 +325,9 @@
               <w:pStyle w:val="Tabletext"/>
               <w:snapToGrid w:val="false"/>
               <w:spacing w:before="0" w:after="120"/>
-              <w:rPr/>
+              <w:rPr>
+                <w:sz w:val="28"/>
+              </w:rPr>
             </w:pPr>
             <w:r>
               <w:rPr/>
@@ -350,7 +349,9 @@
               <w:pStyle w:val="Tabletext"/>
               <w:snapToGrid w:val="false"/>
               <w:spacing w:before="0" w:after="120"/>
-              <w:rPr/>
+              <w:rPr>
+                <w:sz w:val="28"/>
+              </w:rPr>
             </w:pPr>
             <w:r>
               <w:rPr/>
@@ -372,7 +373,9 @@
               <w:pStyle w:val="Tabletext"/>
               <w:snapToGrid w:val="false"/>
               <w:spacing w:before="0" w:after="120"/>
-              <w:rPr/>
+              <w:rPr>
+                <w:sz w:val="28"/>
+              </w:rPr>
             </w:pPr>
             <w:r>
               <w:rPr/>
@@ -395,7 +398,9 @@
               <w:pStyle w:val="Tabletext"/>
               <w:snapToGrid w:val="false"/>
               <w:spacing w:before="0" w:after="120"/>
-              <w:rPr/>
+              <w:rPr>
+                <w:sz w:val="28"/>
+              </w:rPr>
             </w:pPr>
             <w:r>
               <w:rPr/>
@@ -420,7 +425,9 @@
               <w:pStyle w:val="Tabletext"/>
               <w:snapToGrid w:val="false"/>
               <w:spacing w:before="0" w:after="120"/>
-              <w:rPr/>
+              <w:rPr>
+                <w:sz w:val="28"/>
+              </w:rPr>
             </w:pPr>
             <w:r>
               <w:rPr/>
@@ -442,7 +449,9 @@
               <w:pStyle w:val="Tabletext"/>
               <w:snapToGrid w:val="false"/>
               <w:spacing w:before="0" w:after="120"/>
-              <w:rPr/>
+              <w:rPr>
+                <w:sz w:val="28"/>
+              </w:rPr>
             </w:pPr>
             <w:r>
               <w:rPr/>
@@ -464,7 +473,9 @@
               <w:pStyle w:val="Tabletext"/>
               <w:snapToGrid w:val="false"/>
               <w:spacing w:before="0" w:after="120"/>
-              <w:rPr/>
+              <w:rPr>
+                <w:sz w:val="28"/>
+              </w:rPr>
             </w:pPr>
             <w:r>
               <w:rPr/>
@@ -487,7 +498,9 @@
               <w:pStyle w:val="Tabletext"/>
               <w:snapToGrid w:val="false"/>
               <w:spacing w:before="0" w:after="120"/>
-              <w:rPr/>
+              <w:rPr>
+                <w:sz w:val="28"/>
+              </w:rPr>
             </w:pPr>
             <w:r>
               <w:rPr/>
@@ -512,7 +525,9 @@
               <w:pStyle w:val="Tabletext"/>
               <w:snapToGrid w:val="false"/>
               <w:spacing w:before="0" w:after="120"/>
-              <w:rPr/>
+              <w:rPr>
+                <w:sz w:val="28"/>
+              </w:rPr>
             </w:pPr>
             <w:r>
               <w:rPr/>
@@ -534,7 +549,9 @@
               <w:pStyle w:val="Tabletext"/>
               <w:snapToGrid w:val="false"/>
               <w:spacing w:before="0" w:after="120"/>
-              <w:rPr/>
+              <w:rPr>
+                <w:sz w:val="28"/>
+              </w:rPr>
             </w:pPr>
             <w:r>
               <w:rPr/>
@@ -556,7 +573,9 @@
               <w:pStyle w:val="Tabletext"/>
               <w:snapToGrid w:val="false"/>
               <w:spacing w:before="0" w:after="120"/>
-              <w:rPr/>
+              <w:rPr>
+                <w:sz w:val="28"/>
+              </w:rPr>
             </w:pPr>
             <w:r>
               <w:rPr/>
@@ -579,7 +598,9 @@
               <w:pStyle w:val="Tabletext"/>
               <w:snapToGrid w:val="false"/>
               <w:spacing w:before="0" w:after="120"/>
-              <w:rPr/>
+              <w:rPr>
+                <w:sz w:val="28"/>
+              </w:rPr>
             </w:pPr>
             <w:r>
               <w:rPr/>
@@ -591,10 +612,12 @@
     <w:p>
       <w:pPr>
         <w:pStyle w:val="Normal"/>
+        <w:rPr>
+          <w:sz w:val="28"/>
+        </w:rPr>
+      </w:pPr>
+      <w:r>
         <w:rPr/>
-      </w:pPr>
-      <w:r>
-        <w:rPr/>
       </w:r>
       <w:r>
         <w:br w:type="page"/>
@@ -603,7 +626,9 @@
     <w:p>
       <w:pPr>
         <w:pStyle w:val="Ttulo"/>
-        <w:rPr/>
+        <w:rPr>
+          <w:sz w:val="28"/>
+        </w:rPr>
       </w:pPr>
       <w:r>
         <w:rPr/>
@@ -613,16 +638,20 @@
     <w:p>
       <w:pPr>
         <w:pStyle w:val="Normal"/>
+        <w:rPr>
+          <w:sz w:val="28"/>
+        </w:rPr>
+      </w:pPr>
+      <w:r>
         <w:rPr/>
-      </w:pPr>
-      <w:r>
-        <w:rPr/>
       </w:r>
     </w:p>
     <w:p>
       <w:pPr>
         <w:pStyle w:val="Normal"/>
-        <w:rPr/>
+        <w:rPr>
+          <w:sz w:val="28"/>
+        </w:rPr>
       </w:pPr>
       <w:r>
         <w:rPr/>
@@ -651,7 +680,9 @@
     <w:p>
       <w:pPr>
         <w:pStyle w:val="Normal"/>
-        <w:rPr/>
+        <w:rPr>
+          <w:sz w:val="28"/>
+        </w:rPr>
       </w:pPr>
       <w:r>
         <w:rPr>
@@ -667,7 +698,9 @@
           <w:ilvl w:val="0"/>
           <w:numId w:val="2"/>
         </w:numPr>
-        <w:rPr/>
+        <w:rPr>
+          <w:sz w:val="28"/>
+        </w:rPr>
       </w:pPr>
       <w:r>
         <w:rPr>
@@ -683,7 +716,9 @@
           <w:ilvl w:val="0"/>
           <w:numId w:val="2"/>
         </w:numPr>
-        <w:rPr/>
+        <w:rPr>
+          <w:sz w:val="28"/>
+        </w:rPr>
       </w:pPr>
       <w:r>
         <w:rPr>
@@ -699,7 +734,9 @@
           <w:ilvl w:val="0"/>
           <w:numId w:val="2"/>
         </w:numPr>
-        <w:rPr/>
+        <w:rPr>
+          <w:sz w:val="28"/>
+        </w:rPr>
       </w:pPr>
       <w:r>
         <w:rPr>
@@ -715,7 +752,9 @@
           <w:ilvl w:val="0"/>
           <w:numId w:val="2"/>
         </w:numPr>
-        <w:rPr/>
+        <w:rPr>
+          <w:sz w:val="28"/>
+        </w:rPr>
       </w:pPr>
       <w:r>
         <w:rPr>
@@ -732,7 +771,9 @@
           <w:numId w:val="0"/>
         </w:numPr>
         <w:ind w:left="2160" w:hanging="0"/>
-        <w:rPr/>
+        <w:rPr>
+          <w:sz w:val="28"/>
+        </w:rPr>
       </w:pPr>
       <w:r>
         <w:rPr>
@@ -749,7 +790,9 @@
           <w:numId w:val="0"/>
         </w:numPr>
         <w:ind w:left="2880" w:hanging="0"/>
-        <w:rPr/>
+        <w:rPr>
+          <w:sz w:val="28"/>
+        </w:rPr>
       </w:pPr>
       <w:r>
         <w:rPr>
@@ -766,7 +809,9 @@
           <w:numId w:val="0"/>
         </w:numPr>
         <w:ind w:left="2880" w:hanging="0"/>
-        <w:rPr/>
+        <w:rPr>
+          <w:sz w:val="28"/>
+        </w:rPr>
       </w:pPr>
       <w:r>
         <w:rPr>
@@ -783,7 +828,9 @@
           <w:numId w:val="0"/>
         </w:numPr>
         <w:ind w:left="2880" w:hanging="0"/>
-        <w:rPr/>
+        <w:rPr>
+          <w:sz w:val="28"/>
+        </w:rPr>
       </w:pPr>
       <w:r>
         <w:rPr>
@@ -799,19 +846,16 @@
           <w:ilvl w:val="0"/>
           <w:numId w:val="0"/>
         </w:numPr>
-        <w:ind w:left="5040" w:hanging="0"/>
-        <w:rPr/>
+        <w:ind w:hanging="0"/>
+        <w:rPr>
+          <w:sz w:val="28"/>
+        </w:rPr>
       </w:pPr>
       <w:r>
         <w:rPr>
           <w:lang w:val="es-AR"/>
         </w:rPr>
-        <w:t xml:space="preserve"> </w:t>
-      </w:r>
-      <w:r>
-        <w:rPr>
-          <w:lang w:val="es-AR"/>
-        </w:rPr>
+        <w:tab/>
         <w:tab/>
         <w:tab/>
         <w:t>Fotos de la sesion de planning</w:t>
@@ -820,8 +864,10 @@
     <w:p>
       <w:pPr>
         <w:pStyle w:val="ListParagraph"/>
-        <w:ind w:hanging="0"/>
-        <w:rPr/>
+        <w:ind w:left="720" w:hanging="0"/>
+        <w:rPr>
+          <w:sz w:val="28"/>
+        </w:rPr>
       </w:pPr>
       <w:r>
         <w:rPr>
@@ -842,13 +888,15 @@
       <w:pPr>
         <w:pStyle w:val="ListParagraph"/>
         <w:ind w:hanging="0"/>
-        <w:rPr/>
+        <w:rPr>
+          <w:sz w:val="28"/>
+        </w:rPr>
       </w:pPr>
       <w:r>
         <w:rPr>
           <w:lang w:val="es-AR"/>
         </w:rPr>
-        <w:t xml:space="preserve">       </w:t>
+        <w:t xml:space="preserve">          </w:t>
       </w:r>
       <w:r>
         <w:rPr>
@@ -862,8 +910,10 @@
     <w:p>
       <w:pPr>
         <w:pStyle w:val="ListParagraph"/>
-        <w:ind w:hanging="0"/>
-        <w:rPr/>
+        <w:ind w:left="720" w:hanging="0"/>
+        <w:rPr>
+          <w:sz w:val="28"/>
+        </w:rPr>
       </w:pPr>
       <w:r>
         <w:rPr>
@@ -877,8 +927,10 @@
     <w:p>
       <w:pPr>
         <w:pStyle w:val="ListParagraph"/>
-        <w:ind w:hanging="0"/>
-        <w:rPr/>
+        <w:ind w:left="720" w:hanging="0"/>
+        <w:rPr>
+          <w:sz w:val="28"/>
+        </w:rPr>
       </w:pPr>
       <w:r>
         <w:rPr>
@@ -892,8 +944,10 @@
     <w:p>
       <w:pPr>
         <w:pStyle w:val="ListParagraph"/>
-        <w:ind w:hanging="0"/>
-        <w:rPr/>
+        <w:ind w:left="720" w:hanging="0"/>
+        <w:rPr>
+          <w:sz w:val="28"/>
+        </w:rPr>
       </w:pPr>
       <w:r>
         <w:rPr>
@@ -907,8 +961,10 @@
     <w:p>
       <w:pPr>
         <w:pStyle w:val="ListParagraph"/>
-        <w:ind w:hanging="0"/>
-        <w:rPr/>
+        <w:ind w:left="720" w:hanging="0"/>
+        <w:rPr>
+          <w:sz w:val="28"/>
+        </w:rPr>
       </w:pPr>
       <w:r>
         <w:rPr>
@@ -921,7 +977,27 @@
         <w:tab/>
         <w:tab/>
         <w:t>obtenidos)</w:t>
-        <w:tab/>
+      </w:r>
+    </w:p>
+    <w:p>
+      <w:pPr>
+        <w:pStyle w:val="ListParagraph"/>
+        <w:ind w:left="720" w:hanging="0"/>
+        <w:rPr>
+          <w:sz w:val="28"/>
+        </w:rPr>
+      </w:pPr>
+      <w:r>
+        <w:rPr>
+          <w:lang w:val="es-AR"/>
+        </w:rPr>
+        <w:t>_</w:t>
+      </w:r>
+      <w:r>
+        <w:rPr>
+          <w:lang w:val="es-AR"/>
+        </w:rPr>
+        <w:t>Se deberán documentar y subir las minutas asociadas a cada reunion realizada por los miembros del equipo</w:t>
       </w:r>
     </w:p>
     <w:p>
@@ -932,6 +1008,22 @@
           <w:numId w:val="0"/>
         </w:numPr>
         <w:ind w:left="2880" w:hanging="0"/>
+        <w:rPr>
+          <w:lang w:val="es-AR"/>
+        </w:rPr>
+      </w:pPr>
+      <w:r>
+        <w:rPr/>
+      </w:r>
+    </w:p>
+    <w:p>
+      <w:pPr>
+        <w:pStyle w:val="ListParagraph"/>
+        <w:numPr>
+          <w:ilvl w:val="0"/>
+          <w:numId w:val="0"/>
+        </w:numPr>
+        <w:ind w:hanging="0"/>
         <w:rPr>
           <w:lang w:val="es-AR"/>
         </w:rPr>
@@ -961,7 +1053,7 @@
     <w:tblPr>
       <w:tblW w:w="9486" w:type="dxa"/>
       <w:jc w:val="left"/>
-      <w:tblInd w:w="-108" w:type="dxa"/>
+      <w:tblInd w:w="-109" w:type="dxa"/>
       <w:tblCellMar>
         <w:top w:w="0" w:type="dxa"/>
         <w:left w:w="108" w:type="dxa"/>
@@ -1052,7 +1144,7 @@
             <w:rPr>
               <w:rStyle w:val="Nmerodepgina"/>
             </w:rPr>
-            <w:t>3</w:t>
+            <w:t>2</w:t>
           </w:r>
           <w:r>
             <w:rPr>
@@ -1565,7 +1657,9 @@
       </w:rPr>
     </w:rPrDefault>
     <w:pPrDefault>
-      <w:pPr/>
+      <w:pPr>
+        <w:suppressAutoHyphens w:val="true"/>
+      </w:pPr>
     </w:pPrDefault>
   </w:docDefaults>
   <w:style w:type="paragraph" w:styleId="Normal">

</xml_diff>